<commit_message>
hide nav bar on homepage
</commit_message>
<xml_diff>
--- a/website.docx
+++ b/website.docx
@@ -4,17 +4,19 @@
   <w:body>
     <w:p>
       <w:r>
-        <w:t>Cursor trail</w:t>
+        <w:t>Responsiveness</w:t>
+      </w:r>
+      <w:bookmarkStart w:id="0" w:name="_GoBack"/>
+      <w:bookmarkEnd w:id="0"/>
+    </w:p>
+    <w:p>
+      <w:r>
+        <w:t xml:space="preserve">Top panel </w:t>
       </w:r>
     </w:p>
     <w:p>
       <w:r>
-        <w:t>Add flip side</w:t>
-      </w:r>
-    </w:p>
-    <w:p>
-      <w:r>
-        <w:t>Parallax</w:t>
+        <w:t>Add photo picture, random</w:t>
       </w:r>
     </w:p>
     <w:p>
@@ -24,16 +26,21 @@
     </w:p>
     <w:p>
       <w:r>
-        <w:t>Give credit</w:t>
+        <w:t>Stop from animating everytime</w:t>
       </w:r>
     </w:p>
     <w:p>
       <w:r>
         <w:t>Flatten images</w:t>
       </w:r>
-      <w:bookmarkStart w:id="0" w:name="_GoBack"/>
-      <w:bookmarkEnd w:id="0"/>
     </w:p>
+    <w:p>
+      <w:r>
+        <w:t>Give credit</w:t>
+      </w:r>
+    </w:p>
+    <w:p/>
+    <w:p/>
     <w:sectPr>
       <w:pgSz w:w="12240" w:h="15840"/>
       <w:pgMar w:top="1440" w:right="1800" w:bottom="1440" w:left="1800" w:header="720" w:footer="720" w:gutter="0"/>

</xml_diff>

<commit_message>
added social media links + more
</commit_message>
<xml_diff>
--- a/website.docx
+++ b/website.docx
@@ -4,43 +4,54 @@
   <w:body>
     <w:p>
       <w:r>
-        <w:t>Responsiveness</w:t>
+        <w:t xml:space="preserve">Top panel </w:t>
+      </w:r>
+    </w:p>
+    <w:p>
+      <w:r>
+        <w:t>Add photo picture, random</w:t>
+      </w:r>
+    </w:p>
+    <w:p>
+      <w:proofErr w:type="gramStart"/>
+      <w:r>
+        <w:t>shrink</w:t>
+      </w:r>
+      <w:proofErr w:type="gramEnd"/>
+      <w:r>
+        <w:t xml:space="preserve"> images</w:t>
+      </w:r>
+    </w:p>
+    <w:p>
+      <w:r>
+        <w:t>Give credit</w:t>
+      </w:r>
+    </w:p>
+    <w:p>
+      <w:r>
+        <w:t>Clean cod</w:t>
       </w:r>
       <w:bookmarkStart w:id="0" w:name="_GoBack"/>
       <w:bookmarkEnd w:id="0"/>
+      <w:r>
+        <w:t>e/add comments</w:t>
+      </w:r>
     </w:p>
     <w:p>
       <w:r>
-        <w:t xml:space="preserve">Top panel </w:t>
+        <w:t>Check browser compatibility</w:t>
       </w:r>
     </w:p>
     <w:p>
       <w:r>
-        <w:t>Add photo picture, random</w:t>
+        <w:t>Add anchors for links</w:t>
       </w:r>
     </w:p>
     <w:p>
       <w:r>
-        <w:t>Random placement</w:t>
+        <w:t>Add div when it resizes</w:t>
       </w:r>
     </w:p>
-    <w:p>
-      <w:r>
-        <w:t>Stop from animating everytime</w:t>
-      </w:r>
-    </w:p>
-    <w:p>
-      <w:r>
-        <w:t>Flatten images</w:t>
-      </w:r>
-    </w:p>
-    <w:p>
-      <w:r>
-        <w:t>Give credit</w:t>
-      </w:r>
-    </w:p>
-    <w:p/>
-    <w:p/>
     <w:sectPr>
       <w:pgSz w:w="12240" w:h="15840"/>
       <w:pgMar w:top="1440" w:right="1800" w:bottom="1440" w:left="1800" w:header="720" w:footer="720" w:gutter="0"/>

</xml_diff>